<commit_message>
Changing code to multi Samples
</commit_message>
<xml_diff>
--- a/Column Placement.docx
+++ b/Column Placement.docx
@@ -65,7 +65,10 @@
         </w:numPr>
       </w:pPr>
       <w:r>
-        <w:t xml:space="preserve">Beams aren’t created properly </w:t>
+        <w:t>Columns</w:t>
+      </w:r>
+      <w:r>
+        <w:t xml:space="preserve"> aren’t created properly </w:t>
       </w:r>
     </w:p>
     <w:p>
@@ -165,8 +168,61 @@
       </w:r>
     </w:p>
     <w:p>
+      <w:pPr>
+        <w:pStyle w:val="ListParagraph"/>
+        <w:numPr>
+          <w:ilvl w:val="0"/>
+          <w:numId w:val="1"/>
+        </w:numPr>
+      </w:pPr>
+      <w:r>
+        <w:t>Variable generation sizes</w:t>
+      </w:r>
+    </w:p>
+    <w:p>
+      <w:pPr>
+        <w:pStyle w:val="ListParagraph"/>
+        <w:numPr>
+          <w:ilvl w:val="0"/>
+          <w:numId w:val="1"/>
+        </w:numPr>
+      </w:pPr>
+      <w:r>
+        <w:t>Creating panel material</w:t>
+      </w:r>
+    </w:p>
+    <w:p>
+      <w:pPr>
+        <w:pStyle w:val="ListParagraph"/>
+        <w:numPr>
+          <w:ilvl w:val="0"/>
+          <w:numId w:val="1"/>
+        </w:numPr>
+      </w:pPr>
+      <w:r>
+        <w:t>Column material</w:t>
+      </w:r>
+    </w:p>
+    <w:p>
+      <w:pPr>
+        <w:pStyle w:val="ListParagraph"/>
+      </w:pPr>
+    </w:p>
+    <w:p>
+      <w:pPr>
+        <w:rPr>
+          <w:lang w:val="en-US"/>
+        </w:rPr>
+      </w:pPr>
       <w:r>
         <w:br w:type="page"/>
+      </w:r>
+      <w:r>
+        <w:rPr>
+          <w:lang w:val="en-US"/>
+        </w:rPr>
+        <w:lastRenderedPageBreak/>
+        <w:t xml:space="preserve"> </w:t>
       </w:r>
       <w:bookmarkStart w:id="0" w:name="_GoBack"/>
       <w:bookmarkEnd w:id="0"/>
@@ -324,7 +380,7 @@
       </w:pPr>
     </w:pPrDefault>
   </w:docDefaults>
-  <w:latentStyles w:defLockedState="0" w:defUIPriority="99" w:defSemiHidden="0" w:defUnhideWhenUsed="0" w:defQFormat="0" w:count="376">
+  <w:latentStyles w:defLockedState="0" w:defUIPriority="99" w:defSemiHidden="0" w:defUnhideWhenUsed="0" w:defQFormat="0" w:count="377">
     <w:lsdException w:name="Normal" w:uiPriority="0" w:qFormat="1"/>
     <w:lsdException w:name="heading 1" w:uiPriority="9" w:qFormat="1"/>
     <w:lsdException w:name="heading 2" w:semiHidden="1" w:uiPriority="9" w:unhideWhenUsed="1" w:qFormat="1"/>
@@ -430,7 +486,6 @@
     <w:lsdException w:name="HTML Sample" w:semiHidden="1" w:unhideWhenUsed="1"/>
     <w:lsdException w:name="HTML Typewriter" w:semiHidden="1" w:unhideWhenUsed="1"/>
     <w:lsdException w:name="HTML Variable" w:semiHidden="1" w:unhideWhenUsed="1"/>
-    <w:lsdException w:name="Normal Table" w:semiHidden="1" w:unhideWhenUsed="1"/>
     <w:lsdException w:name="annotation subject" w:semiHidden="1" w:unhideWhenUsed="1"/>
     <w:lsdException w:name="No List" w:semiHidden="1" w:unhideWhenUsed="1"/>
     <w:lsdException w:name="Outline List 1" w:semiHidden="1" w:unhideWhenUsed="1"/>
@@ -477,10 +532,8 @@
     <w:lsdException w:name="Table Subtle 2" w:semiHidden="1" w:unhideWhenUsed="1"/>
     <w:lsdException w:name="Table Web 1" w:semiHidden="1" w:unhideWhenUsed="1"/>
     <w:lsdException w:name="Table Web 2" w:semiHidden="1" w:unhideWhenUsed="1"/>
-    <w:lsdException w:name="Table Web 3" w:semiHidden="1" w:unhideWhenUsed="1"/>
     <w:lsdException w:name="Balloon Text" w:semiHidden="1" w:unhideWhenUsed="1"/>
     <w:lsdException w:name="Table Grid" w:uiPriority="39"/>
-    <w:lsdException w:name="Table Theme" w:semiHidden="1" w:unhideWhenUsed="1"/>
     <w:lsdException w:name="Placeholder Text" w:semiHidden="1"/>
     <w:lsdException w:name="No Spacing" w:uiPriority="1" w:qFormat="1"/>
     <w:lsdException w:name="Light Shading" w:uiPriority="60"/>
@@ -701,6 +754,7 @@
     <w:lsdException w:name="Hashtag" w:semiHidden="1" w:unhideWhenUsed="1"/>
     <w:lsdException w:name="Unresolved Mention" w:semiHidden="1" w:unhideWhenUsed="1"/>
     <w:lsdException w:name="Smart Link" w:semiHidden="1" w:unhideWhenUsed="1"/>
+    <w:lsdException w:name="Smart Link Error" w:semiHidden="1" w:unhideWhenUsed="1"/>
   </w:latentStyles>
   <w:style w:type="paragraph" w:default="1" w:styleId="Normal">
     <w:name w:val="Normal"/>

</xml_diff>

<commit_message>
Optimised Column Placement Code
</commit_message>
<xml_diff>
--- a/Column Placement.docx
+++ b/Column Placement.docx
@@ -190,6 +190,8 @@
       <w:r>
         <w:t>Creating panel material</w:t>
       </w:r>
+      <w:bookmarkStart w:id="0" w:name="_GoBack"/>
+      <w:bookmarkEnd w:id="0"/>
     </w:p>
     <w:p>
       <w:pPr>
@@ -204,33 +206,125 @@
       </w:r>
     </w:p>
     <w:p>
-      <w:pPr>
-        <w:pStyle w:val="ListParagraph"/>
-      </w:pPr>
+      <w:r>
+        <w:br w:type="page"/>
+      </w:r>
+    </w:p>
+    <w:p>
+      <w:r>
+        <w:lastRenderedPageBreak/>
+        <w:t>Model Steps:</w:t>
+      </w:r>
+    </w:p>
+    <w:p>
+      <w:r>
+        <w:t xml:space="preserve">Create a new file so all old data is cleared out. Any existing objects mess with the panel creation due to the strange way in which robot numbers items and allows you to recreate objects which already “exist”. </w:t>
+      </w:r>
+    </w:p>
+    <w:p>
+      <w:r>
+        <w:t>Use the randomised floor plan generator to make the building shape. This creates panels on a 10x10 grid of nodes, which leads to be a 9x9 grid of panels. The panels are created in 2x2m squares to more accurately simulate the size of a room.</w:t>
+      </w:r>
+    </w:p>
+    <w:p>
+      <w:r>
+        <w:t xml:space="preserve">The floor plans are copied in relation to how many models want to be created. This then copies the panels that many times in the x direction then the y direction. </w:t>
+      </w:r>
+    </w:p>
+    <w:p>
+      <w:r>
+        <w:t xml:space="preserve">The </w:t>
+      </w:r>
+      <w:proofErr w:type="gramStart"/>
+      <w:r>
+        <w:t>first floor</w:t>
+      </w:r>
+      <w:proofErr w:type="gramEnd"/>
+      <w:r>
+        <w:t xml:space="preserve"> plan is then converted into a method which the computer can use as inputs. Taking everyone location with and without a node. These are turned into 1 or 0. </w:t>
+      </w:r>
+    </w:p>
+    <w:p>
+      <w:r>
+        <w:t>This input is then fed into NN models which are created. These use the inputs to determine the outputs of the column locations.</w:t>
+      </w:r>
+    </w:p>
+    <w:p>
+      <w:r>
+        <w:t>The columns are then created</w:t>
+      </w:r>
+      <w:r>
+        <w:t xml:space="preserve"> based on the output of the NN.</w:t>
+      </w:r>
+    </w:p>
+    <w:p>
+      <w:r>
+        <w:t xml:space="preserve">After this a calculation is run on the whole model. This is to get the deflections at each node. </w:t>
+      </w:r>
+    </w:p>
+    <w:p>
+      <w:r>
+        <w:t xml:space="preserve">When the deflections have been </w:t>
+      </w:r>
+      <w:proofErr w:type="gramStart"/>
+      <w:r>
+        <w:t>received</w:t>
+      </w:r>
+      <w:proofErr w:type="gramEnd"/>
+      <w:r>
+        <w:t xml:space="preserve"> they are calculated into a score which grades each model, this is based on the number of columns and the deflections.</w:t>
+      </w:r>
+    </w:p>
+    <w:p>
+      <w:r>
+        <w:t>The NN with the best score is then saved and passed down to the next generation of NN.</w:t>
+      </w:r>
+    </w:p>
+    <w:p>
+      <w:r>
+        <w:t xml:space="preserve">The whole model repeats from here. </w:t>
+      </w:r>
+      <w:r>
+        <w:br w:type="page"/>
+      </w:r>
     </w:p>
     <w:p>
       <w:pPr>
         <w:rPr>
+          <w:rFonts w:ascii="Calibri" w:eastAsia="Times New Roman" w:hAnsi="Calibri" w:cs="Calibri"/>
+          <w:color w:val="000000"/>
+          <w:sz w:val="24"/>
+          <w:szCs w:val="24"/>
           <w:lang w:val="en-US"/>
         </w:rPr>
       </w:pPr>
       <w:r>
+        <w:lastRenderedPageBreak/>
         <w:br w:type="page"/>
       </w:r>
-      <w:r>
+    </w:p>
+    <w:p>
+      <w:pPr>
+        <w:spacing w:after="0" w:line="240" w:lineRule="auto"/>
         <w:rPr>
+          <w:rFonts w:ascii="Calibri" w:eastAsia="Times New Roman" w:hAnsi="Calibri" w:cs="Calibri"/>
+          <w:color w:val="000000"/>
+          <w:sz w:val="24"/>
+          <w:szCs w:val="24"/>
           <w:lang w:val="en-US"/>
         </w:rPr>
-        <w:lastRenderedPageBreak/>
-        <w:t xml:space="preserve"> </w:t>
-      </w:r>
-      <w:bookmarkStart w:id="0" w:name="_GoBack"/>
-      <w:bookmarkEnd w:id="0"/>
-    </w:p>
-    <w:p>
-      <w:pPr>
-        <w:pStyle w:val="ListParagraph"/>
-        <w:ind w:left="0"/>
+      </w:pPr>
+    </w:p>
+    <w:p>
+      <w:pPr>
+        <w:spacing w:after="0" w:line="240" w:lineRule="auto"/>
+        <w:rPr>
+          <w:rFonts w:ascii="Calibri" w:eastAsia="Times New Roman" w:hAnsi="Calibri" w:cs="Calibri"/>
+          <w:color w:val="000000"/>
+          <w:sz w:val="24"/>
+          <w:szCs w:val="24"/>
+          <w:lang w:val="en-US"/>
+        </w:rPr>
       </w:pPr>
     </w:p>
     <w:sectPr>
@@ -486,6 +580,7 @@
     <w:lsdException w:name="HTML Sample" w:semiHidden="1" w:unhideWhenUsed="1"/>
     <w:lsdException w:name="HTML Typewriter" w:semiHidden="1" w:unhideWhenUsed="1"/>
     <w:lsdException w:name="HTML Variable" w:semiHidden="1" w:unhideWhenUsed="1"/>
+    <w:lsdException w:name="Normal Table" w:semiHidden="1" w:unhideWhenUsed="1"/>
     <w:lsdException w:name="annotation subject" w:semiHidden="1" w:unhideWhenUsed="1"/>
     <w:lsdException w:name="No List" w:semiHidden="1" w:unhideWhenUsed="1"/>
     <w:lsdException w:name="Outline List 1" w:semiHidden="1" w:unhideWhenUsed="1"/>
@@ -532,8 +627,10 @@
     <w:lsdException w:name="Table Subtle 2" w:semiHidden="1" w:unhideWhenUsed="1"/>
     <w:lsdException w:name="Table Web 1" w:semiHidden="1" w:unhideWhenUsed="1"/>
     <w:lsdException w:name="Table Web 2" w:semiHidden="1" w:unhideWhenUsed="1"/>
+    <w:lsdException w:name="Table Web 3" w:semiHidden="1" w:unhideWhenUsed="1"/>
     <w:lsdException w:name="Balloon Text" w:semiHidden="1" w:unhideWhenUsed="1"/>
     <w:lsdException w:name="Table Grid" w:uiPriority="39"/>
+    <w:lsdException w:name="Table Theme" w:semiHidden="1" w:unhideWhenUsed="1"/>
     <w:lsdException w:name="Placeholder Text" w:semiHidden="1"/>
     <w:lsdException w:name="No Spacing" w:uiPriority="1" w:qFormat="1"/>
     <w:lsdException w:name="Light Shading" w:uiPriority="60"/>

</xml_diff>

<commit_message>
NN fix, Screenshots, Scores to Text, Repeat Generations
</commit_message>
<xml_diff>
--- a/Column Placement.docx
+++ b/Column Placement.docx
@@ -7,210 +7,733 @@
         <w:t>Current work:</w:t>
       </w:r>
     </w:p>
+    <w:tbl>
+      <w:tblPr>
+        <w:tblW w:w="9072" w:type="dxa"/>
+        <w:tblLook w:val="04A0" w:firstRow="1" w:lastRow="0" w:firstColumn="1" w:lastColumn="0" w:noHBand="0" w:noVBand="1"/>
+      </w:tblPr>
+      <w:tblGrid>
+        <w:gridCol w:w="2410"/>
+        <w:gridCol w:w="4360"/>
+        <w:gridCol w:w="2302"/>
+      </w:tblGrid>
+      <w:tr>
+        <w:trPr>
+          <w:trHeight w:val="300"/>
+        </w:trPr>
+        <w:tc>
+          <w:tcPr>
+            <w:tcW w:w="2410" w:type="dxa"/>
+            <w:tcBorders>
+              <w:top w:val="nil"/>
+              <w:left w:val="nil"/>
+              <w:bottom w:val="single" w:sz="4" w:space="0" w:color="AEAAAA" w:themeColor="background2" w:themeShade="BF"/>
+              <w:right w:val="nil"/>
+            </w:tcBorders>
+            <w:shd w:val="clear" w:color="000000" w:fill="FF5050"/>
+            <w:noWrap/>
+            <w:vAlign w:val="bottom"/>
+            <w:hideMark/>
+          </w:tcPr>
+          <w:p>
+            <w:pPr>
+              <w:spacing w:after="0" w:line="240" w:lineRule="auto"/>
+              <w:rPr>
+                <w:rFonts w:ascii="Calibri" w:eastAsia="Times New Roman" w:hAnsi="Calibri" w:cs="Calibri"/>
+                <w:color w:val="000000"/>
+                <w:lang w:eastAsia="en-GB"/>
+              </w:rPr>
+            </w:pPr>
+            <w:r>
+              <w:rPr>
+                <w:rFonts w:ascii="Calibri" w:eastAsia="Times New Roman" w:hAnsi="Calibri" w:cs="Calibri"/>
+                <w:color w:val="000000"/>
+                <w:lang w:eastAsia="en-GB"/>
+              </w:rPr>
+              <w:t>High</w:t>
+            </w:r>
+          </w:p>
+        </w:tc>
+        <w:tc>
+          <w:tcPr>
+            <w:tcW w:w="4360" w:type="dxa"/>
+            <w:tcBorders>
+              <w:top w:val="nil"/>
+              <w:left w:val="nil"/>
+              <w:bottom w:val="single" w:sz="4" w:space="0" w:color="AEAAAA" w:themeColor="background2" w:themeShade="BF"/>
+              <w:right w:val="nil"/>
+            </w:tcBorders>
+            <w:shd w:val="clear" w:color="000000" w:fill="FFFF66"/>
+            <w:vAlign w:val="bottom"/>
+            <w:hideMark/>
+          </w:tcPr>
+          <w:p>
+            <w:pPr>
+              <w:spacing w:after="0" w:line="240" w:lineRule="auto"/>
+              <w:rPr>
+                <w:rFonts w:ascii="Calibri" w:eastAsia="Times New Roman" w:hAnsi="Calibri" w:cs="Calibri"/>
+                <w:color w:val="000000"/>
+                <w:lang w:eastAsia="en-GB"/>
+              </w:rPr>
+            </w:pPr>
+            <w:r>
+              <w:rPr>
+                <w:rFonts w:ascii="Calibri" w:eastAsia="Times New Roman" w:hAnsi="Calibri" w:cs="Calibri"/>
+                <w:color w:val="000000"/>
+                <w:lang w:eastAsia="en-GB"/>
+              </w:rPr>
+              <w:t>Medium</w:t>
+            </w:r>
+          </w:p>
+        </w:tc>
+        <w:tc>
+          <w:tcPr>
+            <w:tcW w:w="2302" w:type="dxa"/>
+            <w:tcBorders>
+              <w:top w:val="nil"/>
+              <w:left w:val="nil"/>
+              <w:bottom w:val="single" w:sz="4" w:space="0" w:color="AEAAAA" w:themeColor="background2" w:themeShade="BF"/>
+              <w:right w:val="nil"/>
+            </w:tcBorders>
+            <w:shd w:val="clear" w:color="000000" w:fill="99FF99"/>
+            <w:noWrap/>
+            <w:vAlign w:val="bottom"/>
+            <w:hideMark/>
+          </w:tcPr>
+          <w:p>
+            <w:pPr>
+              <w:spacing w:after="0" w:line="240" w:lineRule="auto"/>
+              <w:rPr>
+                <w:rFonts w:ascii="Calibri" w:eastAsia="Times New Roman" w:hAnsi="Calibri" w:cs="Calibri"/>
+                <w:color w:val="000000"/>
+                <w:lang w:eastAsia="en-GB"/>
+              </w:rPr>
+            </w:pPr>
+            <w:r>
+              <w:rPr>
+                <w:rFonts w:ascii="Calibri" w:eastAsia="Times New Roman" w:hAnsi="Calibri" w:cs="Calibri"/>
+                <w:color w:val="000000"/>
+                <w:lang w:eastAsia="en-GB"/>
+              </w:rPr>
+              <w:t>Low</w:t>
+            </w:r>
+          </w:p>
+        </w:tc>
+      </w:tr>
+      <w:tr>
+        <w:trPr>
+          <w:trHeight w:val="300"/>
+        </w:trPr>
+        <w:tc>
+          <w:tcPr>
+            <w:tcW w:w="2410" w:type="dxa"/>
+            <w:tcBorders>
+              <w:top w:val="single" w:sz="4" w:space="0" w:color="AEAAAA" w:themeColor="background2" w:themeShade="BF"/>
+              <w:left w:val="single" w:sz="4" w:space="0" w:color="AEAAAA" w:themeColor="background2" w:themeShade="BF"/>
+              <w:bottom w:val="single" w:sz="4" w:space="0" w:color="AEAAAA" w:themeColor="background2" w:themeShade="BF"/>
+              <w:right w:val="single" w:sz="4" w:space="0" w:color="AEAAAA" w:themeColor="background2" w:themeShade="BF"/>
+            </w:tcBorders>
+            <w:shd w:val="clear" w:color="auto" w:fill="auto"/>
+            <w:noWrap/>
+            <w:vAlign w:val="bottom"/>
+            <w:hideMark/>
+          </w:tcPr>
+          <w:p>
+            <w:pPr>
+              <w:spacing w:after="0" w:line="240" w:lineRule="auto"/>
+              <w:rPr>
+                <w:rFonts w:ascii="Calibri" w:eastAsia="Times New Roman" w:hAnsi="Calibri" w:cs="Calibri"/>
+                <w:strike/>
+                <w:color w:val="000000"/>
+                <w:lang w:eastAsia="en-GB"/>
+              </w:rPr>
+            </w:pPr>
+            <w:r>
+              <w:rPr>
+                <w:rFonts w:ascii="Calibri" w:eastAsia="Times New Roman" w:hAnsi="Calibri" w:cs="Calibri"/>
+                <w:strike/>
+                <w:color w:val="000000"/>
+                <w:lang w:eastAsia="en-GB"/>
+              </w:rPr>
+              <w:t>Take screenshot of all panels</w:t>
+            </w:r>
+          </w:p>
+        </w:tc>
+        <w:tc>
+          <w:tcPr>
+            <w:tcW w:w="4360" w:type="dxa"/>
+            <w:tcBorders>
+              <w:top w:val="single" w:sz="4" w:space="0" w:color="AEAAAA" w:themeColor="background2" w:themeShade="BF"/>
+              <w:left w:val="single" w:sz="4" w:space="0" w:color="AEAAAA" w:themeColor="background2" w:themeShade="BF"/>
+              <w:bottom w:val="single" w:sz="4" w:space="0" w:color="AEAAAA" w:themeColor="background2" w:themeShade="BF"/>
+              <w:right w:val="single" w:sz="4" w:space="0" w:color="AEAAAA" w:themeColor="background2" w:themeShade="BF"/>
+            </w:tcBorders>
+            <w:shd w:val="clear" w:color="auto" w:fill="auto"/>
+            <w:vAlign w:val="bottom"/>
+            <w:hideMark/>
+          </w:tcPr>
+          <w:p>
+            <w:pPr>
+              <w:spacing w:after="0" w:line="240" w:lineRule="auto"/>
+              <w:rPr>
+                <w:rFonts w:ascii="Calibri" w:eastAsia="Times New Roman" w:hAnsi="Calibri" w:cs="Calibri"/>
+                <w:color w:val="000000"/>
+                <w:lang w:eastAsia="en-GB"/>
+              </w:rPr>
+            </w:pPr>
+            <w:r>
+              <w:rPr>
+                <w:rFonts w:ascii="Calibri" w:eastAsia="Times New Roman" w:hAnsi="Calibri" w:cs="Calibri"/>
+                <w:color w:val="000000"/>
+                <w:lang w:eastAsia="en-GB"/>
+              </w:rPr>
+              <w:t>Check how scoring works</w:t>
+            </w:r>
+          </w:p>
+        </w:tc>
+        <w:tc>
+          <w:tcPr>
+            <w:tcW w:w="2302" w:type="dxa"/>
+            <w:tcBorders>
+              <w:top w:val="single" w:sz="4" w:space="0" w:color="AEAAAA" w:themeColor="background2" w:themeShade="BF"/>
+              <w:left w:val="single" w:sz="4" w:space="0" w:color="AEAAAA" w:themeColor="background2" w:themeShade="BF"/>
+              <w:bottom w:val="single" w:sz="4" w:space="0" w:color="AEAAAA" w:themeColor="background2" w:themeShade="BF"/>
+              <w:right w:val="single" w:sz="4" w:space="0" w:color="AEAAAA" w:themeColor="background2" w:themeShade="BF"/>
+            </w:tcBorders>
+            <w:shd w:val="clear" w:color="auto" w:fill="auto"/>
+            <w:noWrap/>
+            <w:vAlign w:val="bottom"/>
+            <w:hideMark/>
+          </w:tcPr>
+          <w:p>
+            <w:pPr>
+              <w:spacing w:after="0" w:line="240" w:lineRule="auto"/>
+              <w:rPr>
+                <w:rFonts w:ascii="Calibri" w:eastAsia="Times New Roman" w:hAnsi="Calibri" w:cs="Calibri"/>
+                <w:color w:val="000000"/>
+                <w:lang w:eastAsia="en-GB"/>
+              </w:rPr>
+            </w:pPr>
+            <w:r>
+              <w:rPr>
+                <w:rFonts w:ascii="Calibri" w:eastAsia="Times New Roman" w:hAnsi="Calibri" w:cs="Calibri"/>
+                <w:color w:val="000000"/>
+                <w:lang w:eastAsia="en-GB"/>
+              </w:rPr>
+              <w:t>Performance improvements</w:t>
+            </w:r>
+          </w:p>
+        </w:tc>
+      </w:tr>
+      <w:tr>
+        <w:trPr>
+          <w:trHeight w:val="300"/>
+        </w:trPr>
+        <w:tc>
+          <w:tcPr>
+            <w:tcW w:w="2410" w:type="dxa"/>
+            <w:tcBorders>
+              <w:top w:val="single" w:sz="4" w:space="0" w:color="AEAAAA" w:themeColor="background2" w:themeShade="BF"/>
+              <w:left w:val="single" w:sz="4" w:space="0" w:color="AEAAAA" w:themeColor="background2" w:themeShade="BF"/>
+              <w:bottom w:val="single" w:sz="4" w:space="0" w:color="AEAAAA" w:themeColor="background2" w:themeShade="BF"/>
+              <w:right w:val="single" w:sz="4" w:space="0" w:color="AEAAAA" w:themeColor="background2" w:themeShade="BF"/>
+            </w:tcBorders>
+            <w:shd w:val="clear" w:color="auto" w:fill="auto"/>
+            <w:noWrap/>
+            <w:vAlign w:val="bottom"/>
+            <w:hideMark/>
+          </w:tcPr>
+          <w:p>
+            <w:pPr>
+              <w:spacing w:after="0" w:line="240" w:lineRule="auto"/>
+              <w:rPr>
+                <w:rFonts w:ascii="Calibri" w:eastAsia="Times New Roman" w:hAnsi="Calibri" w:cs="Calibri"/>
+                <w:strike/>
+                <w:color w:val="000000"/>
+                <w:lang w:eastAsia="en-GB"/>
+              </w:rPr>
+            </w:pPr>
+            <w:r>
+              <w:rPr>
+                <w:rFonts w:ascii="Calibri" w:eastAsia="Times New Roman" w:hAnsi="Calibri" w:cs="Calibri"/>
+                <w:strike/>
+                <w:color w:val="000000"/>
+                <w:lang w:eastAsia="en-GB"/>
+              </w:rPr>
+              <w:t>Highlight best panels</w:t>
+            </w:r>
+          </w:p>
+        </w:tc>
+        <w:tc>
+          <w:tcPr>
+            <w:tcW w:w="4360" w:type="dxa"/>
+            <w:tcBorders>
+              <w:top w:val="single" w:sz="4" w:space="0" w:color="AEAAAA" w:themeColor="background2" w:themeShade="BF"/>
+              <w:left w:val="single" w:sz="4" w:space="0" w:color="AEAAAA" w:themeColor="background2" w:themeShade="BF"/>
+              <w:bottom w:val="single" w:sz="4" w:space="0" w:color="AEAAAA" w:themeColor="background2" w:themeShade="BF"/>
+              <w:right w:val="single" w:sz="4" w:space="0" w:color="AEAAAA" w:themeColor="background2" w:themeShade="BF"/>
+            </w:tcBorders>
+            <w:shd w:val="clear" w:color="auto" w:fill="auto"/>
+            <w:vAlign w:val="bottom"/>
+            <w:hideMark/>
+          </w:tcPr>
+          <w:p>
+            <w:pPr>
+              <w:spacing w:after="0" w:line="240" w:lineRule="auto"/>
+              <w:rPr>
+                <w:rFonts w:ascii="Calibri" w:eastAsia="Times New Roman" w:hAnsi="Calibri" w:cs="Calibri"/>
+                <w:color w:val="000000"/>
+                <w:lang w:eastAsia="en-GB"/>
+              </w:rPr>
+            </w:pPr>
+            <w:r>
+              <w:rPr>
+                <w:rFonts w:ascii="Calibri" w:eastAsia="Times New Roman" w:hAnsi="Calibri" w:cs="Calibri"/>
+                <w:color w:val="000000"/>
+                <w:lang w:eastAsia="en-GB"/>
+              </w:rPr>
+              <w:t>Record the generation numbers</w:t>
+            </w:r>
+          </w:p>
+        </w:tc>
+        <w:tc>
+          <w:tcPr>
+            <w:tcW w:w="2302" w:type="dxa"/>
+            <w:tcBorders>
+              <w:top w:val="single" w:sz="4" w:space="0" w:color="AEAAAA" w:themeColor="background2" w:themeShade="BF"/>
+              <w:left w:val="single" w:sz="4" w:space="0" w:color="AEAAAA" w:themeColor="background2" w:themeShade="BF"/>
+              <w:bottom w:val="single" w:sz="4" w:space="0" w:color="AEAAAA" w:themeColor="background2" w:themeShade="BF"/>
+              <w:right w:val="single" w:sz="4" w:space="0" w:color="AEAAAA" w:themeColor="background2" w:themeShade="BF"/>
+            </w:tcBorders>
+            <w:shd w:val="clear" w:color="auto" w:fill="auto"/>
+            <w:noWrap/>
+            <w:vAlign w:val="center"/>
+            <w:hideMark/>
+          </w:tcPr>
+          <w:p>
+            <w:pPr>
+              <w:spacing w:after="0" w:line="240" w:lineRule="auto"/>
+              <w:rPr>
+                <w:rFonts w:ascii="Calibri" w:eastAsia="Times New Roman" w:hAnsi="Calibri" w:cs="Calibri"/>
+                <w:color w:val="000000"/>
+                <w:lang w:eastAsia="en-GB"/>
+              </w:rPr>
+            </w:pPr>
+            <w:r>
+              <w:rPr>
+                <w:rFonts w:ascii="Calibri" w:eastAsia="Times New Roman" w:hAnsi="Calibri" w:cs="Calibri"/>
+                <w:color w:val="000000"/>
+                <w:lang w:eastAsia="en-GB"/>
+              </w:rPr>
+              <w:t>Create Materials</w:t>
+            </w:r>
+          </w:p>
+        </w:tc>
+      </w:tr>
+      <w:tr>
+        <w:trPr>
+          <w:trHeight w:val="600"/>
+        </w:trPr>
+        <w:tc>
+          <w:tcPr>
+            <w:tcW w:w="2410" w:type="dxa"/>
+            <w:tcBorders>
+              <w:top w:val="single" w:sz="4" w:space="0" w:color="AEAAAA" w:themeColor="background2" w:themeShade="BF"/>
+              <w:left w:val="single" w:sz="4" w:space="0" w:color="AEAAAA" w:themeColor="background2" w:themeShade="BF"/>
+              <w:bottom w:val="single" w:sz="4" w:space="0" w:color="AEAAAA" w:themeColor="background2" w:themeShade="BF"/>
+              <w:right w:val="single" w:sz="4" w:space="0" w:color="AEAAAA" w:themeColor="background2" w:themeShade="BF"/>
+            </w:tcBorders>
+            <w:shd w:val="clear" w:color="auto" w:fill="auto"/>
+            <w:noWrap/>
+            <w:vAlign w:val="bottom"/>
+            <w:hideMark/>
+          </w:tcPr>
+          <w:p>
+            <w:pPr>
+              <w:spacing w:after="0" w:line="240" w:lineRule="auto"/>
+              <w:rPr>
+                <w:rFonts w:ascii="Calibri" w:eastAsia="Times New Roman" w:hAnsi="Calibri" w:cs="Calibri"/>
+                <w:strike/>
+                <w:color w:val="000000"/>
+                <w:lang w:eastAsia="en-GB"/>
+              </w:rPr>
+            </w:pPr>
+            <w:r>
+              <w:rPr>
+                <w:rFonts w:ascii="Calibri" w:eastAsia="Times New Roman" w:hAnsi="Calibri" w:cs="Calibri"/>
+                <w:strike/>
+                <w:color w:val="000000"/>
+                <w:lang w:eastAsia="en-GB"/>
+              </w:rPr>
+              <w:t>Save results to text file</w:t>
+            </w:r>
+          </w:p>
+        </w:tc>
+        <w:tc>
+          <w:tcPr>
+            <w:tcW w:w="4360" w:type="dxa"/>
+            <w:tcBorders>
+              <w:top w:val="single" w:sz="4" w:space="0" w:color="AEAAAA" w:themeColor="background2" w:themeShade="BF"/>
+              <w:left w:val="single" w:sz="4" w:space="0" w:color="AEAAAA" w:themeColor="background2" w:themeShade="BF"/>
+              <w:bottom w:val="single" w:sz="4" w:space="0" w:color="AEAAAA" w:themeColor="background2" w:themeShade="BF"/>
+              <w:right w:val="single" w:sz="4" w:space="0" w:color="AEAAAA" w:themeColor="background2" w:themeShade="BF"/>
+            </w:tcBorders>
+            <w:shd w:val="clear" w:color="auto" w:fill="auto"/>
+            <w:vAlign w:val="bottom"/>
+            <w:hideMark/>
+          </w:tcPr>
+          <w:p>
+            <w:pPr>
+              <w:spacing w:after="0" w:line="240" w:lineRule="auto"/>
+              <w:rPr>
+                <w:rFonts w:ascii="Calibri" w:eastAsia="Times New Roman" w:hAnsi="Calibri" w:cs="Calibri"/>
+                <w:color w:val="000000"/>
+                <w:lang w:eastAsia="en-GB"/>
+              </w:rPr>
+            </w:pPr>
+            <w:r>
+              <w:rPr>
+                <w:rFonts w:ascii="Calibri" w:eastAsia="Times New Roman" w:hAnsi="Calibri" w:cs="Calibri"/>
+                <w:color w:val="000000"/>
+                <w:lang w:eastAsia="en-GB"/>
+              </w:rPr>
+              <w:t>Reduce variation dependent on generation number</w:t>
+            </w:r>
+          </w:p>
+        </w:tc>
+        <w:tc>
+          <w:tcPr>
+            <w:tcW w:w="2302" w:type="dxa"/>
+            <w:tcBorders>
+              <w:top w:val="single" w:sz="4" w:space="0" w:color="AEAAAA" w:themeColor="background2" w:themeShade="BF"/>
+              <w:left w:val="single" w:sz="4" w:space="0" w:color="AEAAAA" w:themeColor="background2" w:themeShade="BF"/>
+              <w:bottom w:val="single" w:sz="4" w:space="0" w:color="AEAAAA" w:themeColor="background2" w:themeShade="BF"/>
+              <w:right w:val="single" w:sz="4" w:space="0" w:color="AEAAAA" w:themeColor="background2" w:themeShade="BF"/>
+            </w:tcBorders>
+            <w:shd w:val="clear" w:color="auto" w:fill="auto"/>
+            <w:noWrap/>
+            <w:vAlign w:val="bottom"/>
+            <w:hideMark/>
+          </w:tcPr>
+          <w:p>
+            <w:pPr>
+              <w:spacing w:after="0" w:line="240" w:lineRule="auto"/>
+              <w:rPr>
+                <w:rFonts w:ascii="Calibri" w:eastAsia="Times New Roman" w:hAnsi="Calibri" w:cs="Calibri"/>
+                <w:color w:val="000000"/>
+                <w:lang w:eastAsia="en-GB"/>
+              </w:rPr>
+            </w:pPr>
+          </w:p>
+        </w:tc>
+      </w:tr>
+      <w:tr>
+        <w:trPr>
+          <w:trHeight w:val="600"/>
+        </w:trPr>
+        <w:tc>
+          <w:tcPr>
+            <w:tcW w:w="2410" w:type="dxa"/>
+            <w:tcBorders>
+              <w:top w:val="single" w:sz="4" w:space="0" w:color="AEAAAA" w:themeColor="background2" w:themeShade="BF"/>
+              <w:left w:val="single" w:sz="4" w:space="0" w:color="AEAAAA" w:themeColor="background2" w:themeShade="BF"/>
+              <w:bottom w:val="single" w:sz="4" w:space="0" w:color="AEAAAA" w:themeColor="background2" w:themeShade="BF"/>
+              <w:right w:val="single" w:sz="4" w:space="0" w:color="AEAAAA" w:themeColor="background2" w:themeShade="BF"/>
+            </w:tcBorders>
+            <w:shd w:val="clear" w:color="auto" w:fill="auto"/>
+            <w:noWrap/>
+            <w:vAlign w:val="bottom"/>
+            <w:hideMark/>
+          </w:tcPr>
+          <w:p>
+            <w:pPr>
+              <w:spacing w:after="0" w:line="240" w:lineRule="auto"/>
+              <w:rPr>
+                <w:rFonts w:ascii="Calibri" w:eastAsia="Times New Roman" w:hAnsi="Calibri" w:cs="Calibri"/>
+                <w:color w:val="000000"/>
+                <w:lang w:eastAsia="en-GB"/>
+              </w:rPr>
+            </w:pPr>
+            <w:r>
+              <w:rPr>
+                <w:rFonts w:ascii="Calibri" w:eastAsia="Times New Roman" w:hAnsi="Calibri" w:cs="Calibri"/>
+                <w:color w:val="000000"/>
+                <w:lang w:eastAsia="en-GB"/>
+              </w:rPr>
+              <w:t>Automate the model for long term running</w:t>
+            </w:r>
+            <w:r>
+              <w:rPr>
+                <w:rFonts w:ascii="Calibri" w:eastAsia="Times New Roman" w:hAnsi="Calibri" w:cs="Calibri"/>
+                <w:color w:val="000000"/>
+                <w:lang w:eastAsia="en-GB"/>
+              </w:rPr>
+              <w:t xml:space="preserve"> (have a time slot to run for some duration)</w:t>
+            </w:r>
+          </w:p>
+        </w:tc>
+        <w:tc>
+          <w:tcPr>
+            <w:tcW w:w="4360" w:type="dxa"/>
+            <w:tcBorders>
+              <w:top w:val="single" w:sz="4" w:space="0" w:color="AEAAAA" w:themeColor="background2" w:themeShade="BF"/>
+              <w:left w:val="single" w:sz="4" w:space="0" w:color="AEAAAA" w:themeColor="background2" w:themeShade="BF"/>
+              <w:bottom w:val="single" w:sz="4" w:space="0" w:color="AEAAAA" w:themeColor="background2" w:themeShade="BF"/>
+              <w:right w:val="single" w:sz="4" w:space="0" w:color="AEAAAA" w:themeColor="background2" w:themeShade="BF"/>
+            </w:tcBorders>
+            <w:shd w:val="clear" w:color="auto" w:fill="auto"/>
+            <w:hideMark/>
+          </w:tcPr>
+          <w:p>
+            <w:pPr>
+              <w:spacing w:after="0" w:line="240" w:lineRule="auto"/>
+              <w:rPr>
+                <w:rFonts w:ascii="Calibri" w:eastAsia="Times New Roman" w:hAnsi="Calibri" w:cs="Calibri"/>
+                <w:color w:val="000000"/>
+                <w:lang w:eastAsia="en-GB"/>
+              </w:rPr>
+            </w:pPr>
+            <w:r>
+              <w:rPr>
+                <w:rFonts w:ascii="Calibri" w:eastAsia="Times New Roman" w:hAnsi="Calibri" w:cs="Calibri"/>
+                <w:color w:val="000000"/>
+                <w:lang w:eastAsia="en-GB"/>
+              </w:rPr>
+              <w:t>Change the creation direction matrix to be random instead o</w:t>
+            </w:r>
+            <w:bookmarkStart w:id="0" w:name="_GoBack"/>
+            <w:bookmarkEnd w:id="0"/>
+            <w:r>
+              <w:rPr>
+                <w:rFonts w:ascii="Calibri" w:eastAsia="Times New Roman" w:hAnsi="Calibri" w:cs="Calibri"/>
+                <w:color w:val="000000"/>
+                <w:lang w:eastAsia="en-GB"/>
+              </w:rPr>
+              <w:t>f in order</w:t>
+            </w:r>
+          </w:p>
+        </w:tc>
+        <w:tc>
+          <w:tcPr>
+            <w:tcW w:w="2302" w:type="dxa"/>
+            <w:tcBorders>
+              <w:top w:val="single" w:sz="4" w:space="0" w:color="AEAAAA" w:themeColor="background2" w:themeShade="BF"/>
+              <w:left w:val="single" w:sz="4" w:space="0" w:color="AEAAAA" w:themeColor="background2" w:themeShade="BF"/>
+              <w:bottom w:val="single" w:sz="4" w:space="0" w:color="AEAAAA" w:themeColor="background2" w:themeShade="BF"/>
+              <w:right w:val="single" w:sz="4" w:space="0" w:color="AEAAAA" w:themeColor="background2" w:themeShade="BF"/>
+            </w:tcBorders>
+            <w:shd w:val="clear" w:color="auto" w:fill="auto"/>
+            <w:noWrap/>
+            <w:vAlign w:val="bottom"/>
+            <w:hideMark/>
+          </w:tcPr>
+          <w:p>
+            <w:pPr>
+              <w:spacing w:after="0" w:line="240" w:lineRule="auto"/>
+              <w:rPr>
+                <w:rFonts w:ascii="Calibri" w:eastAsia="Times New Roman" w:hAnsi="Calibri" w:cs="Calibri"/>
+                <w:color w:val="000000"/>
+                <w:lang w:eastAsia="en-GB"/>
+              </w:rPr>
+            </w:pPr>
+          </w:p>
+        </w:tc>
+      </w:tr>
+      <w:tr>
+        <w:trPr>
+          <w:trHeight w:val="600"/>
+        </w:trPr>
+        <w:tc>
+          <w:tcPr>
+            <w:tcW w:w="2410" w:type="dxa"/>
+            <w:tcBorders>
+              <w:top w:val="single" w:sz="4" w:space="0" w:color="AEAAAA" w:themeColor="background2" w:themeShade="BF"/>
+              <w:left w:val="single" w:sz="4" w:space="0" w:color="AEAAAA" w:themeColor="background2" w:themeShade="BF"/>
+              <w:bottom w:val="single" w:sz="4" w:space="0" w:color="AEAAAA" w:themeColor="background2" w:themeShade="BF"/>
+              <w:right w:val="single" w:sz="4" w:space="0" w:color="AEAAAA" w:themeColor="background2" w:themeShade="BF"/>
+            </w:tcBorders>
+            <w:shd w:val="clear" w:color="auto" w:fill="auto"/>
+            <w:noWrap/>
+            <w:vAlign w:val="bottom"/>
+            <w:hideMark/>
+          </w:tcPr>
+          <w:p>
+            <w:pPr>
+              <w:spacing w:after="0" w:line="240" w:lineRule="auto"/>
+              <w:rPr>
+                <w:rFonts w:ascii="Times New Roman" w:eastAsia="Times New Roman" w:hAnsi="Times New Roman" w:cs="Times New Roman"/>
+                <w:sz w:val="20"/>
+                <w:szCs w:val="20"/>
+                <w:lang w:eastAsia="en-GB"/>
+              </w:rPr>
+            </w:pPr>
+            <w:r>
+              <w:rPr>
+                <w:rFonts w:ascii="Calibri" w:eastAsia="Times New Roman" w:hAnsi="Calibri" w:cs="Calibri"/>
+                <w:color w:val="000000"/>
+                <w:lang w:eastAsia="en-GB"/>
+              </w:rPr>
+              <w:t>Deselect the panels</w:t>
+            </w:r>
+          </w:p>
+        </w:tc>
+        <w:tc>
+          <w:tcPr>
+            <w:tcW w:w="4360" w:type="dxa"/>
+            <w:tcBorders>
+              <w:top w:val="single" w:sz="4" w:space="0" w:color="AEAAAA" w:themeColor="background2" w:themeShade="BF"/>
+              <w:left w:val="single" w:sz="4" w:space="0" w:color="AEAAAA" w:themeColor="background2" w:themeShade="BF"/>
+              <w:bottom w:val="single" w:sz="4" w:space="0" w:color="AEAAAA" w:themeColor="background2" w:themeShade="BF"/>
+              <w:right w:val="single" w:sz="4" w:space="0" w:color="AEAAAA" w:themeColor="background2" w:themeShade="BF"/>
+            </w:tcBorders>
+            <w:shd w:val="clear" w:color="auto" w:fill="auto"/>
+            <w:vAlign w:val="bottom"/>
+            <w:hideMark/>
+          </w:tcPr>
+          <w:p>
+            <w:pPr>
+              <w:spacing w:after="0" w:line="240" w:lineRule="auto"/>
+              <w:rPr>
+                <w:rFonts w:ascii="Calibri" w:eastAsia="Times New Roman" w:hAnsi="Calibri" w:cs="Calibri"/>
+                <w:color w:val="000000"/>
+                <w:lang w:eastAsia="en-GB"/>
+              </w:rPr>
+            </w:pPr>
+            <w:r>
+              <w:rPr>
+                <w:rFonts w:ascii="Calibri" w:eastAsia="Times New Roman" w:hAnsi="Calibri" w:cs="Calibri"/>
+                <w:color w:val="000000"/>
+                <w:lang w:eastAsia="en-GB"/>
+              </w:rPr>
+              <w:t>Have a random number of panels per creation</w:t>
+            </w:r>
+          </w:p>
+        </w:tc>
+        <w:tc>
+          <w:tcPr>
+            <w:tcW w:w="2302" w:type="dxa"/>
+            <w:tcBorders>
+              <w:top w:val="single" w:sz="4" w:space="0" w:color="AEAAAA" w:themeColor="background2" w:themeShade="BF"/>
+              <w:left w:val="single" w:sz="4" w:space="0" w:color="AEAAAA" w:themeColor="background2" w:themeShade="BF"/>
+              <w:bottom w:val="single" w:sz="4" w:space="0" w:color="AEAAAA" w:themeColor="background2" w:themeShade="BF"/>
+              <w:right w:val="single" w:sz="4" w:space="0" w:color="AEAAAA" w:themeColor="background2" w:themeShade="BF"/>
+            </w:tcBorders>
+            <w:shd w:val="clear" w:color="auto" w:fill="auto"/>
+            <w:noWrap/>
+            <w:vAlign w:val="bottom"/>
+            <w:hideMark/>
+          </w:tcPr>
+          <w:p>
+            <w:pPr>
+              <w:spacing w:after="0" w:line="240" w:lineRule="auto"/>
+              <w:rPr>
+                <w:rFonts w:ascii="Calibri" w:eastAsia="Times New Roman" w:hAnsi="Calibri" w:cs="Calibri"/>
+                <w:color w:val="000000"/>
+                <w:lang w:eastAsia="en-GB"/>
+              </w:rPr>
+            </w:pPr>
+          </w:p>
+        </w:tc>
+      </w:tr>
+      <w:tr>
+        <w:trPr>
+          <w:trHeight w:val="300"/>
+        </w:trPr>
+        <w:tc>
+          <w:tcPr>
+            <w:tcW w:w="2410" w:type="dxa"/>
+            <w:tcBorders>
+              <w:top w:val="single" w:sz="4" w:space="0" w:color="AEAAAA" w:themeColor="background2" w:themeShade="BF"/>
+              <w:left w:val="single" w:sz="4" w:space="0" w:color="AEAAAA" w:themeColor="background2" w:themeShade="BF"/>
+              <w:bottom w:val="single" w:sz="4" w:space="0" w:color="AEAAAA" w:themeColor="background2" w:themeShade="BF"/>
+              <w:right w:val="single" w:sz="4" w:space="0" w:color="AEAAAA" w:themeColor="background2" w:themeShade="BF"/>
+            </w:tcBorders>
+            <w:shd w:val="clear" w:color="auto" w:fill="auto"/>
+            <w:noWrap/>
+            <w:vAlign w:val="bottom"/>
+            <w:hideMark/>
+          </w:tcPr>
+          <w:p>
+            <w:pPr>
+              <w:spacing w:after="0" w:line="240" w:lineRule="auto"/>
+              <w:rPr>
+                <w:rFonts w:ascii="Times New Roman" w:eastAsia="Times New Roman" w:hAnsi="Times New Roman" w:cs="Times New Roman"/>
+                <w:sz w:val="20"/>
+                <w:szCs w:val="20"/>
+                <w:lang w:eastAsia="en-GB"/>
+              </w:rPr>
+            </w:pPr>
+            <w:r>
+              <w:rPr>
+                <w:rFonts w:ascii="Calibri" w:eastAsia="Times New Roman" w:hAnsi="Calibri" w:cs="Calibri"/>
+                <w:color w:val="000000"/>
+                <w:lang w:eastAsia="en-GB"/>
+              </w:rPr>
+              <w:t>Turn of deflection maps for zoomed in and label which one it is</w:t>
+            </w:r>
+          </w:p>
+        </w:tc>
+        <w:tc>
+          <w:tcPr>
+            <w:tcW w:w="4360" w:type="dxa"/>
+            <w:tcBorders>
+              <w:top w:val="single" w:sz="4" w:space="0" w:color="AEAAAA" w:themeColor="background2" w:themeShade="BF"/>
+              <w:left w:val="single" w:sz="4" w:space="0" w:color="AEAAAA" w:themeColor="background2" w:themeShade="BF"/>
+              <w:bottom w:val="single" w:sz="4" w:space="0" w:color="AEAAAA" w:themeColor="background2" w:themeShade="BF"/>
+              <w:right w:val="single" w:sz="4" w:space="0" w:color="AEAAAA" w:themeColor="background2" w:themeShade="BF"/>
+            </w:tcBorders>
+            <w:shd w:val="clear" w:color="auto" w:fill="auto"/>
+            <w:vAlign w:val="center"/>
+            <w:hideMark/>
+          </w:tcPr>
+          <w:p>
+            <w:pPr>
+              <w:spacing w:after="0" w:line="240" w:lineRule="auto"/>
+              <w:rPr>
+                <w:rFonts w:ascii="Calibri" w:eastAsia="Times New Roman" w:hAnsi="Calibri" w:cs="Calibri"/>
+                <w:color w:val="000000"/>
+                <w:lang w:eastAsia="en-GB"/>
+              </w:rPr>
+            </w:pPr>
+            <w:r>
+              <w:rPr>
+                <w:rFonts w:ascii="Calibri" w:eastAsia="Times New Roman" w:hAnsi="Calibri" w:cs="Calibri"/>
+                <w:color w:val="000000"/>
+                <w:lang w:eastAsia="en-GB"/>
+              </w:rPr>
+              <w:t>Label code / rename methods for clarity</w:t>
+            </w:r>
+          </w:p>
+        </w:tc>
+        <w:tc>
+          <w:tcPr>
+            <w:tcW w:w="2302" w:type="dxa"/>
+            <w:tcBorders>
+              <w:top w:val="single" w:sz="4" w:space="0" w:color="AEAAAA" w:themeColor="background2" w:themeShade="BF"/>
+              <w:left w:val="single" w:sz="4" w:space="0" w:color="AEAAAA" w:themeColor="background2" w:themeShade="BF"/>
+              <w:bottom w:val="single" w:sz="4" w:space="0" w:color="AEAAAA" w:themeColor="background2" w:themeShade="BF"/>
+              <w:right w:val="single" w:sz="4" w:space="0" w:color="AEAAAA" w:themeColor="background2" w:themeShade="BF"/>
+            </w:tcBorders>
+            <w:shd w:val="clear" w:color="auto" w:fill="auto"/>
+            <w:noWrap/>
+            <w:vAlign w:val="bottom"/>
+            <w:hideMark/>
+          </w:tcPr>
+          <w:p>
+            <w:pPr>
+              <w:spacing w:after="0" w:line="240" w:lineRule="auto"/>
+              <w:rPr>
+                <w:rFonts w:ascii="Calibri" w:eastAsia="Times New Roman" w:hAnsi="Calibri" w:cs="Calibri"/>
+                <w:color w:val="000000"/>
+                <w:lang w:eastAsia="en-GB"/>
+              </w:rPr>
+            </w:pPr>
+          </w:p>
+        </w:tc>
+      </w:tr>
+    </w:tbl>
     <w:p/>
-    <w:p>
-      <w:pPr>
-        <w:pStyle w:val="ListParagraph"/>
-        <w:numPr>
-          <w:ilvl w:val="0"/>
-          <w:numId w:val="1"/>
-        </w:numPr>
-      </w:pPr>
-      <w:r>
-        <w:t>Change all floats to doubles</w:t>
-      </w:r>
-    </w:p>
-    <w:p>
-      <w:pPr>
-        <w:pStyle w:val="ListParagraph"/>
-        <w:numPr>
-          <w:ilvl w:val="0"/>
-          <w:numId w:val="1"/>
-        </w:numPr>
-      </w:pPr>
-      <w:r>
-        <w:t>Change all double pairs to vector2</w:t>
-      </w:r>
-    </w:p>
-    <w:p>
-      <w:pPr>
-        <w:pStyle w:val="ListParagraph"/>
-        <w:numPr>
-          <w:ilvl w:val="0"/>
-          <w:numId w:val="1"/>
-        </w:numPr>
-      </w:pPr>
-      <w:r>
-        <w:t>Change the creation direction matrix to be random instead of in order</w:t>
-      </w:r>
-    </w:p>
-    <w:p>
-      <w:pPr>
-        <w:pStyle w:val="ListParagraph"/>
-        <w:numPr>
-          <w:ilvl w:val="0"/>
-          <w:numId w:val="1"/>
-        </w:numPr>
-      </w:pPr>
-      <w:r>
-        <w:t>Have a random number of panels per creation</w:t>
-      </w:r>
-    </w:p>
-    <w:p>
-      <w:pPr>
-        <w:pStyle w:val="ListParagraph"/>
-        <w:numPr>
-          <w:ilvl w:val="0"/>
-          <w:numId w:val="1"/>
-        </w:numPr>
-      </w:pPr>
-      <w:r>
-        <w:t>Run multiple samples at once</w:t>
-      </w:r>
-    </w:p>
-    <w:p>
-      <w:pPr>
-        <w:pStyle w:val="ListParagraph"/>
-        <w:numPr>
-          <w:ilvl w:val="0"/>
-          <w:numId w:val="1"/>
-        </w:numPr>
-      </w:pPr>
-      <w:r>
-        <w:t>Randomise the generations</w:t>
-      </w:r>
-    </w:p>
-    <w:p>
-      <w:pPr>
-        <w:pStyle w:val="ListParagraph"/>
-        <w:numPr>
-          <w:ilvl w:val="0"/>
-          <w:numId w:val="1"/>
-        </w:numPr>
-      </w:pPr>
-      <w:r>
-        <w:t xml:space="preserve">Sum the score of the run </w:t>
-      </w:r>
-    </w:p>
-    <w:p>
-      <w:pPr>
-        <w:pStyle w:val="ListParagraph"/>
-        <w:numPr>
-          <w:ilvl w:val="0"/>
-          <w:numId w:val="1"/>
-        </w:numPr>
-      </w:pPr>
-      <w:r>
-        <w:t>Decide on best in generation</w:t>
-      </w:r>
-      <w:bookmarkStart w:id="0" w:name="_GoBack"/>
-      <w:bookmarkEnd w:id="0"/>
-    </w:p>
-    <w:p>
-      <w:pPr>
-        <w:pStyle w:val="ListParagraph"/>
-        <w:numPr>
-          <w:ilvl w:val="0"/>
-          <w:numId w:val="1"/>
-        </w:numPr>
-      </w:pPr>
-      <w:r>
-        <w:t>Add to this word document</w:t>
-      </w:r>
-    </w:p>
-    <w:p>
-      <w:pPr>
-        <w:pStyle w:val="ListParagraph"/>
-        <w:numPr>
-          <w:ilvl w:val="0"/>
-          <w:numId w:val="1"/>
-        </w:numPr>
-      </w:pPr>
-      <w:r>
-        <w:t>Label code / rename methods for clarity</w:t>
-      </w:r>
-    </w:p>
-    <w:p>
-      <w:pPr>
-        <w:pStyle w:val="ListParagraph"/>
-        <w:numPr>
-          <w:ilvl w:val="0"/>
-          <w:numId w:val="1"/>
-        </w:numPr>
-      </w:pPr>
-      <w:r>
-        <w:t>Delete all method doesn’t delete all? Doesn’t work on bars</w:t>
-      </w:r>
-    </w:p>
-    <w:p>
-      <w:pPr>
-        <w:pStyle w:val="ListParagraph"/>
-        <w:numPr>
-          <w:ilvl w:val="0"/>
-          <w:numId w:val="1"/>
-        </w:numPr>
-      </w:pPr>
-      <w:r>
-        <w:t>Variable generation sizes</w:t>
-      </w:r>
-    </w:p>
-    <w:p>
-      <w:pPr>
-        <w:pStyle w:val="ListParagraph"/>
-        <w:numPr>
-          <w:ilvl w:val="0"/>
-          <w:numId w:val="1"/>
-        </w:numPr>
-      </w:pPr>
-      <w:r>
-        <w:t>Creating panel material</w:t>
-      </w:r>
-    </w:p>
-    <w:p>
-      <w:pPr>
-        <w:pStyle w:val="ListParagraph"/>
-        <w:numPr>
-          <w:ilvl w:val="0"/>
-          <w:numId w:val="1"/>
-        </w:numPr>
-      </w:pPr>
-      <w:r>
-        <w:t>Column material</w:t>
-      </w:r>
-    </w:p>
-    <w:p>
-      <w:pPr>
-        <w:pStyle w:val="ListParagraph"/>
-        <w:numPr>
-          <w:ilvl w:val="0"/>
-          <w:numId w:val="1"/>
-        </w:numPr>
-      </w:pPr>
-      <w:r>
-        <w:t>Save to text file properly</w:t>
-      </w:r>
-    </w:p>
-    <w:p>
-      <w:pPr>
-        <w:pStyle w:val="ListParagraph"/>
-        <w:numPr>
-          <w:ilvl w:val="0"/>
-          <w:numId w:val="1"/>
-        </w:numPr>
-      </w:pPr>
-      <w:r>
-        <w:t>Generations aren’t being made properly? Samples don’t seem to be random</w:t>
-      </w:r>
-    </w:p>
-    <w:p>
-      <w:pPr>
-        <w:pStyle w:val="ListParagraph"/>
-        <w:numPr>
-          <w:ilvl w:val="0"/>
-          <w:numId w:val="1"/>
-        </w:numPr>
-      </w:pPr>
-    </w:p>
+    <w:p/>
     <w:p>
       <w:r>
         <w:br w:type="page"/>
@@ -480,7 +1003,7 @@
       </w:pPr>
     </w:pPrDefault>
   </w:docDefaults>
-  <w:latentStyles w:defLockedState="0" w:defUIPriority="99" w:defSemiHidden="0" w:defUnhideWhenUsed="0" w:defQFormat="0" w:count="377">
+  <w:latentStyles w:defLockedState="0" w:defUIPriority="99" w:defSemiHidden="0" w:defUnhideWhenUsed="0" w:defQFormat="0" w:count="376">
     <w:lsdException w:name="Normal" w:uiPriority="0" w:qFormat="1"/>
     <w:lsdException w:name="heading 1" w:uiPriority="9" w:qFormat="1"/>
     <w:lsdException w:name="heading 2" w:semiHidden="1" w:uiPriority="9" w:unhideWhenUsed="1" w:qFormat="1"/>
@@ -857,7 +1380,6 @@
     <w:lsdException w:name="Hashtag" w:semiHidden="1" w:unhideWhenUsed="1"/>
     <w:lsdException w:name="Unresolved Mention" w:semiHidden="1" w:unhideWhenUsed="1"/>
     <w:lsdException w:name="Smart Link" w:semiHidden="1" w:unhideWhenUsed="1"/>
-    <w:lsdException w:name="Smart Link Error" w:semiHidden="1" w:unhideWhenUsed="1"/>
   </w:latentStyles>
   <w:style w:type="paragraph" w:default="1" w:styleId="Normal">
     <w:name w:val="Normal"/>

</xml_diff>